<commit_message>
added report part 4
</commit_message>
<xml_diff>
--- a/report.docx
+++ b/report.docx
@@ -205,6 +205,133 @@
       <w:r>
         <w:t>. The default config was exactly what we needed so we just used that. We explicitly called XUartPs_SetBaudRate() to be redundant in setting the baud rate though.</w:t>
       </w:r>
+    </w:p>
+    <w:p/>
+    <w:p>
+      <w:pPr>
+        <w:pStyle w:val="Heading1"/>
+      </w:pPr>
+      <w:r>
+        <w:t>Command IDs</w:t>
+      </w:r>
+    </w:p>
+    <w:tbl>
+      <w:tblPr>
+        <w:tblStyle w:val="TableGrid"/>
+        <w:tblW w:w="0" w:type="auto"/>
+        <w:tblLook w:val="04A0" w:firstRow="1" w:lastRow="0" w:firstColumn="1" w:lastColumn="0" w:noHBand="0" w:noVBand="1"/>
+      </w:tblPr>
+      <w:tblGrid>
+        <w:gridCol w:w="4675"/>
+        <w:gridCol w:w="4675"/>
+      </w:tblGrid>
+      <w:tr>
+        <w:tc>
+          <w:tcPr>
+            <w:tcW w:w="4675" w:type="dxa"/>
+          </w:tcPr>
+          <w:p>
+            <w:pPr>
+              <w:rPr>
+                <w:b/>
+              </w:rPr>
+            </w:pPr>
+            <w:r>
+              <w:rPr>
+                <w:b/>
+              </w:rPr>
+              <w:t>Command</w:t>
+            </w:r>
+          </w:p>
+        </w:tc>
+        <w:tc>
+          <w:tcPr>
+            <w:tcW w:w="4675" w:type="dxa"/>
+          </w:tcPr>
+          <w:p>
+            <w:pPr>
+              <w:rPr>
+                <w:b/>
+              </w:rPr>
+            </w:pPr>
+            <w:r>
+              <w:rPr>
+                <w:b/>
+              </w:rPr>
+              <w:t>ID</w:t>
+            </w:r>
+          </w:p>
+        </w:tc>
+      </w:tr>
+      <w:tr>
+        <w:tc>
+          <w:tcPr>
+            <w:tcW w:w="4675" w:type="dxa"/>
+          </w:tcPr>
+          <w:p>
+            <w:r>
+              <w:t>Request IMU Data</w:t>
+            </w:r>
+          </w:p>
+        </w:tc>
+        <w:tc>
+          <w:tcPr>
+            <w:tcW w:w="4675" w:type="dxa"/>
+          </w:tcPr>
+          <w:p>
+            <w:r>
+              <w:t>102</w:t>
+            </w:r>
+          </w:p>
+        </w:tc>
+      </w:tr>
+      <w:tr>
+        <w:tc>
+          <w:tcPr>
+            <w:tcW w:w="4675" w:type="dxa"/>
+          </w:tcPr>
+          <w:p>
+            <w:r>
+              <w:t>Orientation Information</w:t>
+            </w:r>
+          </w:p>
+        </w:tc>
+        <w:tc>
+          <w:tcPr>
+            <w:tcW w:w="4675" w:type="dxa"/>
+          </w:tcPr>
+          <w:p>
+            <w:r>
+              <w:t>108</w:t>
+            </w:r>
+          </w:p>
+        </w:tc>
+      </w:tr>
+      <w:tr>
+        <w:tc>
+          <w:tcPr>
+            <w:tcW w:w="4675" w:type="dxa"/>
+          </w:tcPr>
+          <w:p>
+            <w:r>
+              <w:t>Send roll, pitch, yaw, and throttle</w:t>
+            </w:r>
+          </w:p>
+        </w:tc>
+        <w:tc>
+          <w:tcPr>
+            <w:tcW w:w="4675" w:type="dxa"/>
+          </w:tcPr>
+          <w:p>
+            <w:r>
+              <w:t>200</w:t>
+            </w:r>
+          </w:p>
+        </w:tc>
+      </w:tr>
+    </w:tbl>
+    <w:p/>
+    <w:p>
       <w:bookmarkStart w:id="0" w:name="_GoBack"/>
       <w:bookmarkEnd w:id="0"/>
     </w:p>

</xml_diff>

<commit_message>
fixed the logic bug in PPm passthrough. finished the Gyro and Accelero stuff
</commit_message>
<xml_diff>
--- a/report.docx
+++ b/report.docx
@@ -332,6 +332,421 @@
     </w:tbl>
     <w:p/>
     <w:p>
+      <w:pPr>
+        <w:pStyle w:val="Heading1"/>
+      </w:pPr>
+      <w:r>
+        <w:t>Part 5 here.</w:t>
+      </w:r>
+    </w:p>
+    <w:p/>
+    <w:p>
+      <w:pPr>
+        <w:pStyle w:val="Heading1"/>
+      </w:pPr>
+      <w:r>
+        <w:t>Data Analysis</w:t>
+      </w:r>
+    </w:p>
+    <w:p/>
+    <w:tbl>
+      <w:tblPr>
+        <w:tblStyle w:val="TableGrid"/>
+        <w:tblW w:w="0" w:type="auto"/>
+        <w:tblLook w:val="04A0" w:firstRow="1" w:lastRow="0" w:firstColumn="1" w:lastColumn="0" w:noHBand="0" w:noVBand="1"/>
+      </w:tblPr>
+      <w:tblGrid>
+        <w:gridCol w:w="3116"/>
+        <w:gridCol w:w="3117"/>
+        <w:gridCol w:w="3117"/>
+      </w:tblGrid>
+      <w:tr>
+        <w:tc>
+          <w:tcPr>
+            <w:tcW w:w="9350" w:type="dxa"/>
+            <w:gridSpan w:val="3"/>
+          </w:tcPr>
+          <w:p>
+            <w:pPr>
+              <w:jc w:val="center"/>
+            </w:pPr>
+            <w:r>
+              <w:t>Pitch</w:t>
+            </w:r>
+          </w:p>
+        </w:tc>
+      </w:tr>
+      <w:tr>
+        <w:tc>
+          <w:tcPr>
+            <w:tcW w:w="3116" w:type="dxa"/>
+          </w:tcPr>
+          <w:p>
+            <w:r>
+              <w:t>Orientation (degrees)</w:t>
+            </w:r>
+          </w:p>
+        </w:tc>
+        <w:tc>
+          <w:tcPr>
+            <w:tcW w:w="3117" w:type="dxa"/>
+          </w:tcPr>
+          <w:p>
+            <w:r>
+              <w:t>Accelerometer (degrees)</w:t>
+            </w:r>
+          </w:p>
+        </w:tc>
+        <w:tc>
+          <w:tcPr>
+            <w:tcW w:w="3117" w:type="dxa"/>
+          </w:tcPr>
+          <w:p>
+            <w:r>
+              <w:t>Gyroscope (degrees)</w:t>
+            </w:r>
+          </w:p>
+        </w:tc>
+      </w:tr>
+      <w:tr>
+        <w:tc>
+          <w:tcPr>
+            <w:tcW w:w="3116" w:type="dxa"/>
+          </w:tcPr>
+          <w:p>
+            <w:r>
+              <w:t>-45</w:t>
+            </w:r>
+          </w:p>
+        </w:tc>
+        <w:tc>
+          <w:tcPr>
+            <w:tcW w:w="3117" w:type="dxa"/>
+          </w:tcPr>
+          <w:p>
+            <w:r>
+              <w:t>-39.8</w:t>
+            </w:r>
+          </w:p>
+        </w:tc>
+        <w:tc>
+          <w:tcPr>
+            <w:tcW w:w="3117" w:type="dxa"/>
+          </w:tcPr>
+          <w:p>
+            <w:r>
+              <w:t>-13.4</w:t>
+            </w:r>
+          </w:p>
+        </w:tc>
+      </w:tr>
+      <w:tr>
+        <w:tc>
+          <w:tcPr>
+            <w:tcW w:w="3116" w:type="dxa"/>
+          </w:tcPr>
+          <w:p>
+            <w:r>
+              <w:t>0</w:t>
+            </w:r>
+          </w:p>
+        </w:tc>
+        <w:tc>
+          <w:tcPr>
+            <w:tcW w:w="3117" w:type="dxa"/>
+          </w:tcPr>
+          <w:p>
+            <w:r>
+              <w:t>-0.4</w:t>
+            </w:r>
+          </w:p>
+        </w:tc>
+        <w:tc>
+          <w:tcPr>
+            <w:tcW w:w="3117" w:type="dxa"/>
+          </w:tcPr>
+          <w:p>
+            <w:r>
+              <w:t>-0.3</w:t>
+            </w:r>
+          </w:p>
+        </w:tc>
+      </w:tr>
+      <w:tr>
+        <w:tc>
+          <w:tcPr>
+            <w:tcW w:w="3116" w:type="dxa"/>
+          </w:tcPr>
+          <w:p>
+            <w:r>
+              <w:t>45</w:t>
+            </w:r>
+          </w:p>
+        </w:tc>
+        <w:tc>
+          <w:tcPr>
+            <w:tcW w:w="3117" w:type="dxa"/>
+          </w:tcPr>
+          <w:p>
+            <w:r>
+              <w:t>41.3</w:t>
+            </w:r>
+          </w:p>
+        </w:tc>
+        <w:tc>
+          <w:tcPr>
+            <w:tcW w:w="3117" w:type="dxa"/>
+          </w:tcPr>
+          <w:p>
+            <w:r>
+              <w:t>7.0</w:t>
+            </w:r>
+          </w:p>
+        </w:tc>
+      </w:tr>
+    </w:tbl>
+    <w:p/>
+    <w:tbl>
+      <w:tblPr>
+        <w:tblStyle w:val="TableGrid"/>
+        <w:tblW w:w="0" w:type="auto"/>
+        <w:tblLook w:val="04A0" w:firstRow="1" w:lastRow="0" w:firstColumn="1" w:lastColumn="0" w:noHBand="0" w:noVBand="1"/>
+      </w:tblPr>
+      <w:tblGrid>
+        <w:gridCol w:w="3116"/>
+        <w:gridCol w:w="3117"/>
+        <w:gridCol w:w="3117"/>
+      </w:tblGrid>
+      <w:tr>
+        <w:tc>
+          <w:tcPr>
+            <w:tcW w:w="9350" w:type="dxa"/>
+            <w:gridSpan w:val="3"/>
+          </w:tcPr>
+          <w:p>
+            <w:pPr>
+              <w:jc w:val="center"/>
+            </w:pPr>
+            <w:r>
+              <w:t>Roll</w:t>
+            </w:r>
+          </w:p>
+        </w:tc>
+      </w:tr>
+      <w:tr>
+        <w:tc>
+          <w:tcPr>
+            <w:tcW w:w="3116" w:type="dxa"/>
+          </w:tcPr>
+          <w:p>
+            <w:r>
+              <w:t>Orientation (degrees)</w:t>
+            </w:r>
+          </w:p>
+        </w:tc>
+        <w:tc>
+          <w:tcPr>
+            <w:tcW w:w="3117" w:type="dxa"/>
+          </w:tcPr>
+          <w:p>
+            <w:r>
+              <w:t>Accelerometer (degrees)</w:t>
+            </w:r>
+          </w:p>
+        </w:tc>
+        <w:tc>
+          <w:tcPr>
+            <w:tcW w:w="3117" w:type="dxa"/>
+          </w:tcPr>
+          <w:p>
+            <w:r>
+              <w:t>Gyroscope (degrees)</w:t>
+            </w:r>
+          </w:p>
+        </w:tc>
+      </w:tr>
+      <w:tr>
+        <w:tc>
+          <w:tcPr>
+            <w:tcW w:w="3116" w:type="dxa"/>
+          </w:tcPr>
+          <w:p>
+            <w:r>
+              <w:t>-45</w:t>
+            </w:r>
+          </w:p>
+        </w:tc>
+        <w:tc>
+          <w:tcPr>
+            <w:tcW w:w="3117" w:type="dxa"/>
+          </w:tcPr>
+          <w:p>
+            <w:r>
+              <w:t>-43.7</w:t>
+            </w:r>
+          </w:p>
+        </w:tc>
+        <w:tc>
+          <w:tcPr>
+            <w:tcW w:w="3117" w:type="dxa"/>
+          </w:tcPr>
+          <w:p>
+            <w:r>
+              <w:t>-14.7</w:t>
+            </w:r>
+          </w:p>
+        </w:tc>
+      </w:tr>
+      <w:tr>
+        <w:tc>
+          <w:tcPr>
+            <w:tcW w:w="3116" w:type="dxa"/>
+          </w:tcPr>
+          <w:p>
+            <w:r>
+              <w:t>0</w:t>
+            </w:r>
+          </w:p>
+        </w:tc>
+        <w:tc>
+          <w:tcPr>
+            <w:tcW w:w="3117" w:type="dxa"/>
+          </w:tcPr>
+          <w:p>
+            <w:r>
+              <w:t>-0.2</w:t>
+            </w:r>
+          </w:p>
+        </w:tc>
+        <w:tc>
+          <w:tcPr>
+            <w:tcW w:w="3117" w:type="dxa"/>
+          </w:tcPr>
+          <w:p>
+            <w:r>
+              <w:t>-3.8</w:t>
+            </w:r>
+          </w:p>
+        </w:tc>
+      </w:tr>
+      <w:tr>
+        <w:tc>
+          <w:tcPr>
+            <w:tcW w:w="3116" w:type="dxa"/>
+          </w:tcPr>
+          <w:p>
+            <w:r>
+              <w:t>45</w:t>
+            </w:r>
+          </w:p>
+        </w:tc>
+        <w:tc>
+          <w:tcPr>
+            <w:tcW w:w="3117" w:type="dxa"/>
+          </w:tcPr>
+          <w:p>
+            <w:r>
+              <w:t>44.0</w:t>
+            </w:r>
+          </w:p>
+        </w:tc>
+        <w:tc>
+          <w:tcPr>
+            <w:tcW w:w="3117" w:type="dxa"/>
+          </w:tcPr>
+          <w:p>
+            <w:r>
+              <w:t>7.0</w:t>
+            </w:r>
+          </w:p>
+        </w:tc>
+      </w:tr>
+    </w:tbl>
+    <w:p/>
+    <w:p>
+      <w:pPr>
+        <w:rPr>
+          <w:u w:val="single"/>
+        </w:rPr>
+      </w:pPr>
+      <w:r>
+        <w:rPr>
+          <w:u w:val="single"/>
+        </w:rPr>
+        <w:t>Accelerometer</w:t>
+      </w:r>
+    </w:p>
+    <w:p>
+      <w:pPr>
+        <w:ind w:firstLine="720"/>
+      </w:pPr>
+      <w:r>
+        <w:t xml:space="preserve">Roll </w:t>
+      </w:r>
+      <w:r>
+        <w:t>and pitch are</w:t>
+      </w:r>
+      <w:r>
+        <w:t xml:space="preserve"> obtained by scaling the </w:t>
+      </w:r>
+      <w:r>
+        <w:t xml:space="preserve">IMU data to be between -1 and 1 and then taking the arcsine of that value. </w:t>
+      </w:r>
+    </w:p>
+    <w:p>
+      <w:pPr>
+        <w:ind w:firstLine="720"/>
+      </w:pPr>
+      <w:r>
+        <w:lastRenderedPageBreak/>
+        <w:t>Our accelerometer readings matched pretty well. They always came up short but they were a lot closer than the gyroscope readings. It was not necessary to know the units of acceleration. We assumed they were in Gs but that doesn’t really help us.</w:t>
+      </w:r>
+    </w:p>
+    <w:p>
+      <w:pPr>
+        <w:ind w:firstLine="720"/>
+      </w:pPr>
+      <w:r>
+        <w:t>Shaking the accelerometer caused a lot of noise in our data. The data would fluctuate between  -5 to 5 degrees.</w:t>
+      </w:r>
+    </w:p>
+    <w:p>
+      <w:pPr>
+        <w:rPr>
+          <w:u w:val="single"/>
+        </w:rPr>
+      </w:pPr>
+      <w:r>
+        <w:rPr>
+          <w:u w:val="single"/>
+        </w:rPr>
+        <w:t>Gyroscope</w:t>
+      </w:r>
+    </w:p>
+    <w:p>
+      <w:pPr>
+        <w:ind w:firstLine="720"/>
+      </w:pPr>
+      <w:r>
+        <w:t xml:space="preserve">We used two pieces of data to calculate the angle using the gyroscope. The first piece is the time between data points, which we got from the global timer counter on the board. The second piece is the value from the gyroscope. We divided the gyroscopes reading by the Scale Factor found in the datasheet to get degrees per second. Lastly we multiplied our time by degrees per second to get just degrees and then kept a running total of that. </w:t>
+      </w:r>
+    </w:p>
+    <w:p>
+      <w:pPr>
+        <w:ind w:firstLine="720"/>
+      </w:pPr>
+      <w:r>
+        <w:t xml:space="preserve">Our gyroscope data was off by a lot. Our range seemed to be from -15 to 7 degrees when it should have been -45 to 45 degrees. We noticed that we were dividing our </w:t>
+      </w:r>
+      <w:r>
+        <w:t>time difference by COUNTS_PER_SECOND which was defined in XTime_l.h. TA Joe said that he used XPAR_CPU_CORTEXA9_CORE_CLOCK_FREQ_HZ which was twice as much. That might expand our range.</w:t>
+      </w:r>
+    </w:p>
+    <w:p>
+      <w:r>
+        <w:tab/>
+        <w:t>Shaking the gyroscope didn’t really affect our data at all. The data stayed within a degree of its value.</w:t>
+      </w:r>
       <w:bookmarkStart w:id="0" w:name="_GoBack"/>
       <w:bookmarkEnd w:id="0"/>
     </w:p>

</xml_diff>

<commit_message>
updated report with high level diagram
</commit_message>
<xml_diff>
--- a/report.docx
+++ b/report.docx
@@ -37,7 +37,23 @@
     </w:p>
     <w:p>
       <w:r>
-        <w:t>We changed the ucf and the mhs to route the signals to the PMOD.</w:t>
+        <w:t xml:space="preserve">We changed the </w:t>
+      </w:r>
+      <w:proofErr w:type="spellStart"/>
+      <w:r>
+        <w:t>ucf</w:t>
+      </w:r>
+      <w:proofErr w:type="spellEnd"/>
+      <w:r>
+        <w:t xml:space="preserve"> and the </w:t>
+      </w:r>
+      <w:proofErr w:type="spellStart"/>
+      <w:r>
+        <w:t>mhs</w:t>
+      </w:r>
+      <w:proofErr w:type="spellEnd"/>
+      <w:r>
+        <w:t xml:space="preserve"> to route the signals to the PMOD.</w:t>
       </w:r>
     </w:p>
     <w:p/>
@@ -79,7 +95,7 @@
                     <pic:cNvPicPr/>
                   </pic:nvPicPr>
                   <pic:blipFill>
-                    <a:blip r:embed="rId7">
+                    <a:blip r:embed="rId8">
                       <a:extLst>
                         <a:ext uri="{28A0092B-C50C-407E-A947-70E740481C1C}">
                           <a14:useLocalDpi xmlns:a14="http://schemas.microsoft.com/office/drawing/2010/main" val="0"/>
@@ -133,7 +149,15 @@
         <w:t xml:space="preserve">Control_reg0 – </w:t>
       </w:r>
       <w:r>
-        <w:t xml:space="preserve">controls TX and RX (enables, resets, etc.). </w:t>
+        <w:t>controls TX and RX (</w:t>
+      </w:r>
+      <w:proofErr w:type="gramStart"/>
+      <w:r>
+        <w:t>enables,</w:t>
+      </w:r>
+      <w:proofErr w:type="gramEnd"/>
+      <w:r>
+        <w:t xml:space="preserve"> resets, etc.). </w:t>
       </w:r>
     </w:p>
     <w:p>
@@ -161,7 +185,15 @@
         </w:numPr>
       </w:pPr>
       <w:r>
-        <w:t>Baud rate regs – Sets the baud rate</w:t>
+        <w:t xml:space="preserve">Baud rate </w:t>
+      </w:r>
+      <w:proofErr w:type="spellStart"/>
+      <w:r>
+        <w:t>regs</w:t>
+      </w:r>
+      <w:proofErr w:type="spellEnd"/>
+      <w:r>
+        <w:t xml:space="preserve"> – Sets the baud rate</w:t>
       </w:r>
     </w:p>
     <w:p>
@@ -191,19 +223,64 @@
     <w:p/>
     <w:p>
       <w:r>
-        <w:t>To set all of these registers, we used these functions: X</w:t>
-      </w:r>
-      <w:r>
-        <w:t>UartPs_LookupConfig()</w:t>
+        <w:t xml:space="preserve">To set all of these registers, we used these functions: </w:t>
+      </w:r>
+      <w:proofErr w:type="spellStart"/>
+      <w:r>
+        <w:t>X</w:t>
+      </w:r>
+      <w:r>
+        <w:t>UartPs_</w:t>
+      </w:r>
+      <w:proofErr w:type="gramStart"/>
+      <w:r>
+        <w:t>LookupConfig</w:t>
+      </w:r>
+      <w:proofErr w:type="spellEnd"/>
+      <w:r>
+        <w:t>(</w:t>
+      </w:r>
+      <w:proofErr w:type="gramEnd"/>
+      <w:r>
+        <w:t>)</w:t>
       </w:r>
       <w:r>
         <w:t xml:space="preserve"> and </w:t>
       </w:r>
-      <w:r>
-        <w:t>XUartPs_CfgInitialize()</w:t>
-      </w:r>
-      <w:r>
-        <w:t>. The default config was exactly what we needed so we just used that. We explicitly called XUartPs_SetBaudRate() to be redundant in setting the baud rate though.</w:t>
+      <w:proofErr w:type="spellStart"/>
+      <w:r>
+        <w:t>XUartPs_CfgInitialize</w:t>
+      </w:r>
+      <w:proofErr w:type="spellEnd"/>
+      <w:r>
+        <w:t>()</w:t>
+      </w:r>
+      <w:r>
+        <w:t xml:space="preserve">. The default </w:t>
+      </w:r>
+      <w:proofErr w:type="spellStart"/>
+      <w:r>
+        <w:t>config</w:t>
+      </w:r>
+      <w:proofErr w:type="spellEnd"/>
+      <w:r>
+        <w:t xml:space="preserve"> was exactly what we needed so we just used that. We explicitly called </w:t>
+      </w:r>
+      <w:proofErr w:type="spellStart"/>
+      <w:r>
+        <w:t>XUartPs_</w:t>
+      </w:r>
+      <w:proofErr w:type="gramStart"/>
+      <w:r>
+        <w:t>SetBaudRate</w:t>
+      </w:r>
+      <w:proofErr w:type="spellEnd"/>
+      <w:r>
+        <w:t>(</w:t>
+      </w:r>
+      <w:proofErr w:type="gramEnd"/>
+      <w:r>
+        <w:t>) to be redundant in setting the baud rate though.</w:t>
       </w:r>
     </w:p>
     <w:p/>
@@ -330,21 +407,96 @@
         </w:tc>
       </w:tr>
     </w:tbl>
+    <w:p>
+      <w:r>
+        <w:rPr>
+          <w:noProof/>
+        </w:rPr>
+        <w:drawing>
+          <wp:anchor distT="0" distB="0" distL="114300" distR="114300" simplePos="0" relativeHeight="251659264" behindDoc="0" locked="0" layoutInCell="1" allowOverlap="1">
+            <wp:simplePos x="0" y="0"/>
+            <wp:positionH relativeFrom="margin">
+              <wp:align>center</wp:align>
+            </wp:positionH>
+            <wp:positionV relativeFrom="paragraph">
+              <wp:posOffset>27940</wp:posOffset>
+            </wp:positionV>
+            <wp:extent cx="3773805" cy="4999355"/>
+            <wp:effectExtent l="0" t="3175" r="0" b="0"/>
+            <wp:wrapSquare wrapText="bothSides"/>
+            <wp:docPr id="2" name="Picture 2"/>
+            <wp:cNvGraphicFramePr>
+              <a:graphicFrameLocks xmlns:a="http://schemas.openxmlformats.org/drawingml/2006/main" noChangeAspect="1"/>
+            </wp:cNvGraphicFramePr>
+            <a:graphic xmlns:a="http://schemas.openxmlformats.org/drawingml/2006/main">
+              <a:graphicData uri="http://schemas.openxmlformats.org/drawingml/2006/picture">
+                <pic:pic xmlns:pic="http://schemas.openxmlformats.org/drawingml/2006/picture">
+                  <pic:nvPicPr>
+                    <pic:cNvPr id="0" name="Picture 1"/>
+                    <pic:cNvPicPr>
+                      <a:picLocks noChangeAspect="1" noChangeArrowheads="1"/>
+                    </pic:cNvPicPr>
+                  </pic:nvPicPr>
+                  <pic:blipFill rotWithShape="1">
+                    <a:blip r:embed="rId9" cstate="print">
+                      <a:extLst>
+                        <a:ext uri="{28A0092B-C50C-407E-A947-70E740481C1C}">
+                          <a14:useLocalDpi xmlns:a14="http://schemas.microsoft.com/office/drawing/2010/main" val="0"/>
+                        </a:ext>
+                      </a:extLst>
+                    </a:blip>
+                    <a:srcRect l="2643" t="7469" r="13087" b="8731"/>
+                    <a:stretch/>
+                  </pic:blipFill>
+                  <pic:spPr bwMode="auto">
+                    <a:xfrm rot="16200000">
+                      <a:off x="0" y="0"/>
+                      <a:ext cx="3773805" cy="4999355"/>
+                    </a:xfrm>
+                    <a:prstGeom prst="rect">
+                      <a:avLst/>
+                    </a:prstGeom>
+                    <a:noFill/>
+                    <a:ln>
+                      <a:noFill/>
+                    </a:ln>
+                    <a:extLst>
+                      <a:ext uri="{53640926-AAD7-44D8-BBD7-CCE9431645EC}">
+                        <a14:shadowObscured xmlns:a14="http://schemas.microsoft.com/office/drawing/2010/main"/>
+                      </a:ext>
+                    </a:extLst>
+                  </pic:spPr>
+                </pic:pic>
+              </a:graphicData>
+            </a:graphic>
+            <wp14:sizeRelH relativeFrom="margin">
+              <wp14:pctWidth>0</wp14:pctWidth>
+            </wp14:sizeRelH>
+            <wp14:sizeRelV relativeFrom="margin">
+              <wp14:pctHeight>0</wp14:pctHeight>
+            </wp14:sizeRelV>
+          </wp:anchor>
+        </w:drawing>
+      </w:r>
+    </w:p>
+    <w:p>
+      <w:pPr>
+        <w:pStyle w:val="Heading1"/>
+      </w:pPr>
+      <w:r>
+        <w:t>High Level Diagram</w:t>
+      </w:r>
+      <w:bookmarkStart w:id="0" w:name="_GoBack"/>
+      <w:bookmarkEnd w:id="0"/>
+    </w:p>
     <w:p/>
+    <w:p/>
     <w:p>
       <w:pPr>
         <w:pStyle w:val="Heading1"/>
       </w:pPr>
       <w:r>
-        <w:t>Part 5 here.</w:t>
-      </w:r>
-    </w:p>
-    <w:p/>
-    <w:p>
-      <w:pPr>
-        <w:pStyle w:val="Heading1"/>
-      </w:pPr>
-      <w:r>
+        <w:lastRenderedPageBreak/>
         <w:t>Data Analysis</w:t>
       </w:r>
     </w:p>
@@ -690,7 +842,15 @@
         <w:t xml:space="preserve"> obtained by scaling the </w:t>
       </w:r>
       <w:r>
-        <w:t xml:space="preserve">IMU data to be between -1 and 1 and then taking the arcsine of that value. </w:t>
+        <w:t xml:space="preserve">IMU data to be between </w:t>
+      </w:r>
+      <w:proofErr w:type="gramStart"/>
+      <w:r>
+        <w:t>-1</w:t>
+      </w:r>
+      <w:proofErr w:type="gramEnd"/>
+      <w:r>
+        <w:t xml:space="preserve"> and 1 and then taking the arcsine of that value. </w:t>
       </w:r>
     </w:p>
     <w:p>
@@ -698,8 +858,23 @@
         <w:ind w:firstLine="720"/>
       </w:pPr>
       <w:r>
-        <w:lastRenderedPageBreak/>
-        <w:t>Our accelerometer readings matched pretty well. They always came up short but they were a lot closer than the gyroscope readings. It was not necessary to know the units of acceleration. We assumed they were in Gs but that doesn’t really help us.</w:t>
+        <w:t xml:space="preserve">Our accelerometer readings matched pretty well. They always came up short but they were a lot closer than the gyroscope readings. It was not necessary to know the units of acceleration. We assumed they were in </w:t>
+      </w:r>
+      <w:proofErr w:type="spellStart"/>
+      <w:r>
+        <w:t>Gs</w:t>
+      </w:r>
+      <w:proofErr w:type="spellEnd"/>
+      <w:r>
+        <w:t xml:space="preserve"> but that </w:t>
+      </w:r>
+      <w:proofErr w:type="gramStart"/>
+      <w:r>
+        <w:t>doesn’t</w:t>
+      </w:r>
+      <w:proofErr w:type="gramEnd"/>
+      <w:r>
+        <w:t xml:space="preserve"> really help us.</w:t>
       </w:r>
     </w:p>
     <w:p>
@@ -707,7 +882,15 @@
         <w:ind w:firstLine="720"/>
       </w:pPr>
       <w:r>
-        <w:t>Shaking the accelerometer caused a lot of noise in our data. The data would fluctuate between  -5 to 5 degrees.</w:t>
+        <w:t xml:space="preserve">Shaking the accelerometer caused a lot of noise in our data. The data would fluctuate </w:t>
+      </w:r>
+      <w:proofErr w:type="gramStart"/>
+      <w:r>
+        <w:t>between  -</w:t>
+      </w:r>
+      <w:proofErr w:type="gramEnd"/>
+      <w:r>
+        <w:t>5 to 5 degrees.</w:t>
       </w:r>
     </w:p>
     <w:p>
@@ -739,19 +922,41 @@
         <w:t xml:space="preserve">Our gyroscope data was off by a lot. Our range seemed to be from -15 to 7 degrees when it should have been -45 to 45 degrees. We noticed that we were dividing our </w:t>
       </w:r>
       <w:r>
-        <w:t>time difference by COUNTS_PER_SECOND which was defined in XTime_l.h. TA Joe said that he used XPAR_CPU_CORTEXA9_CORE_CLOCK_FREQ_HZ which was twice as much. That might expand our range.</w:t>
+        <w:t>time difference by COUNTS_PER_</w:t>
+      </w:r>
+      <w:proofErr w:type="gramStart"/>
+      <w:r>
+        <w:t xml:space="preserve">SECOND which was defined in </w:t>
+      </w:r>
+      <w:proofErr w:type="spellStart"/>
+      <w:r>
+        <w:t>XTime_l.h</w:t>
+      </w:r>
+      <w:proofErr w:type="spellEnd"/>
+      <w:r>
+        <w:t>. TA Joe</w:t>
+      </w:r>
+      <w:proofErr w:type="gramEnd"/>
+      <w:r>
+        <w:t xml:space="preserve"> said that he used XPAR_CPU_CORTEXA9_CORE_CLOCK_FREQ_HZ which was twice as much. That might expand our range.</w:t>
       </w:r>
     </w:p>
     <w:p>
       <w:r>
         <w:tab/>
-        <w:t>Shaking the gyroscope didn’t really affect our data at all. The data stayed within a degree of its value.</w:t>
-      </w:r>
-      <w:bookmarkStart w:id="0" w:name="_GoBack"/>
-      <w:bookmarkEnd w:id="0"/>
+        <w:t xml:space="preserve">Shaking the gyroscope </w:t>
+      </w:r>
+      <w:proofErr w:type="gramStart"/>
+      <w:r>
+        <w:t>didn’t</w:t>
+      </w:r>
+      <w:proofErr w:type="gramEnd"/>
+      <w:r>
+        <w:t xml:space="preserve"> really affect our data at all. The data stayed within a degree of its value.</w:t>
+      </w:r>
     </w:p>
     <w:sectPr>
-      <w:headerReference w:type="default" r:id="rId8"/>
+      <w:headerReference w:type="default" r:id="rId10"/>
       <w:pgSz w:w="12240" w:h="15840"/>
       <w:pgMar w:top="1440" w:right="1440" w:bottom="1440" w:left="1440" w:header="720" w:footer="720" w:gutter="0"/>
       <w:cols w:space="720"/>
@@ -836,8 +1041,13 @@
       <w:pStyle w:val="Header"/>
       <w:jc w:val="right"/>
     </w:pPr>
+    <w:proofErr w:type="spellStart"/>
     <w:r>
-      <w:t>Khoi Cao</w:t>
+      <w:t>Khoi</w:t>
+    </w:r>
+    <w:proofErr w:type="spellEnd"/>
+    <w:r>
+      <w:t xml:space="preserve"> Cao</w:t>
     </w:r>
   </w:p>
   <w:p>
@@ -1878,4 +2088,16 @@
     </a:ext>
   </a:extLst>
 </a:theme>
+</file>
+
+<file path=customXml/item1.xml><?xml version="1.0" encoding="utf-8"?>
+<b:Sources xmlns:b="http://schemas.openxmlformats.org/officeDocument/2006/bibliography" xmlns="http://schemas.openxmlformats.org/officeDocument/2006/bibliography" SelectedStyle="\CHICAGO.XSL" StyleName="Chicago" Version="16"/>
+</file>
+
+<file path=customXml/itemProps1.xml><?xml version="1.0" encoding="utf-8"?>
+<ds:datastoreItem xmlns:ds="http://schemas.openxmlformats.org/officeDocument/2006/customXml" ds:itemID="{AF90044B-16FE-43D3-9B47-3FCC145379DF}">
+  <ds:schemaRefs>
+    <ds:schemaRef ds:uri="http://schemas.openxmlformats.org/officeDocument/2006/bibliography"/>
+  </ds:schemaRefs>
+</ds:datastoreItem>
 </file>
</xml_diff>

<commit_message>
I think Kris commited over this. Got it solved now tho
</commit_message>
<xml_diff>
--- a/report.docx
+++ b/report.docx
@@ -95,7 +95,7 @@
                     <pic:cNvPicPr/>
                   </pic:nvPicPr>
                   <pic:blipFill>
-                    <a:blip r:embed="rId7">
+                    <a:blip r:embed="rId8">
                       <a:extLst>
                         <a:ext uri="{28A0092B-C50C-407E-A947-70E740481C1C}">
                           <a14:useLocalDpi xmlns:a14="http://schemas.microsoft.com/office/drawing/2010/main" val="0"/>
@@ -407,29 +407,96 @@
         </w:tc>
       </w:tr>
     </w:tbl>
+    <w:p>
+      <w:r>
+        <w:rPr>
+          <w:noProof/>
+        </w:rPr>
+        <w:drawing>
+          <wp:anchor distT="0" distB="0" distL="114300" distR="114300" simplePos="0" relativeHeight="251659264" behindDoc="0" locked="0" layoutInCell="1" allowOverlap="1">
+            <wp:simplePos x="0" y="0"/>
+            <wp:positionH relativeFrom="margin">
+              <wp:align>center</wp:align>
+            </wp:positionH>
+            <wp:positionV relativeFrom="paragraph">
+              <wp:posOffset>27940</wp:posOffset>
+            </wp:positionV>
+            <wp:extent cx="3773805" cy="4999355"/>
+            <wp:effectExtent l="0" t="3175" r="0" b="0"/>
+            <wp:wrapSquare wrapText="bothSides"/>
+            <wp:docPr id="2" name="Picture 2"/>
+            <wp:cNvGraphicFramePr>
+              <a:graphicFrameLocks xmlns:a="http://schemas.openxmlformats.org/drawingml/2006/main" noChangeAspect="1"/>
+            </wp:cNvGraphicFramePr>
+            <a:graphic xmlns:a="http://schemas.openxmlformats.org/drawingml/2006/main">
+              <a:graphicData uri="http://schemas.openxmlformats.org/drawingml/2006/picture">
+                <pic:pic xmlns:pic="http://schemas.openxmlformats.org/drawingml/2006/picture">
+                  <pic:nvPicPr>
+                    <pic:cNvPr id="0" name="Picture 1"/>
+                    <pic:cNvPicPr>
+                      <a:picLocks noChangeAspect="1" noChangeArrowheads="1"/>
+                    </pic:cNvPicPr>
+                  </pic:nvPicPr>
+                  <pic:blipFill rotWithShape="1">
+                    <a:blip r:embed="rId9" cstate="print">
+                      <a:extLst>
+                        <a:ext uri="{28A0092B-C50C-407E-A947-70E740481C1C}">
+                          <a14:useLocalDpi xmlns:a14="http://schemas.microsoft.com/office/drawing/2010/main" val="0"/>
+                        </a:ext>
+                      </a:extLst>
+                    </a:blip>
+                    <a:srcRect l="2643" t="7469" r="13087" b="8731"/>
+                    <a:stretch/>
+                  </pic:blipFill>
+                  <pic:spPr bwMode="auto">
+                    <a:xfrm rot="16200000">
+                      <a:off x="0" y="0"/>
+                      <a:ext cx="3773805" cy="4999355"/>
+                    </a:xfrm>
+                    <a:prstGeom prst="rect">
+                      <a:avLst/>
+                    </a:prstGeom>
+                    <a:noFill/>
+                    <a:ln>
+                      <a:noFill/>
+                    </a:ln>
+                    <a:extLst>
+                      <a:ext uri="{53640926-AAD7-44D8-BBD7-CCE9431645EC}">
+                        <a14:shadowObscured xmlns:a14="http://schemas.microsoft.com/office/drawing/2010/main"/>
+                      </a:ext>
+                    </a:extLst>
+                  </pic:spPr>
+                </pic:pic>
+              </a:graphicData>
+            </a:graphic>
+            <wp14:sizeRelH relativeFrom="margin">
+              <wp14:pctWidth>0</wp14:pctWidth>
+            </wp14:sizeRelH>
+            <wp14:sizeRelV relativeFrom="margin">
+              <wp14:pctHeight>0</wp14:pctHeight>
+            </wp14:sizeRelV>
+          </wp:anchor>
+        </w:drawing>
+      </w:r>
+    </w:p>
+    <w:p>
+      <w:pPr>
+        <w:pStyle w:val="Heading1"/>
+      </w:pPr>
+      <w:r>
+        <w:t>High Level Diagram</w:t>
+      </w:r>
+      <w:bookmarkStart w:id="0" w:name="_GoBack"/>
+      <w:bookmarkEnd w:id="0"/>
+    </w:p>
     <w:p/>
+    <w:p/>
     <w:p>
       <w:pPr>
         <w:pStyle w:val="Heading1"/>
       </w:pPr>
       <w:r>
-        <w:t xml:space="preserve">Part </w:t>
-      </w:r>
-      <w:proofErr w:type="gramStart"/>
-      <w:r>
-        <w:t>5</w:t>
-      </w:r>
-      <w:proofErr w:type="gramEnd"/>
-      <w:r>
-        <w:t xml:space="preserve"> here.</w:t>
-      </w:r>
-    </w:p>
-    <w:p/>
-    <w:p>
-      <w:pPr>
-        <w:pStyle w:val="Heading1"/>
-      </w:pPr>
-      <w:r>
+        <w:lastRenderedPageBreak/>
         <w:t>Data Analysis</w:t>
       </w:r>
     </w:p>
@@ -791,7 +858,6 @@
         <w:ind w:firstLine="720"/>
       </w:pPr>
       <w:r>
-        <w:lastRenderedPageBreak/>
         <w:t xml:space="preserve">Our accelerometer readings matched pretty well. They always came up short but they were a lot closer than the gyroscope readings. It was not necessary to know the units of acceleration. We assumed they were in </w:t>
       </w:r>
       <w:proofErr w:type="spellStart"/>
@@ -802,11 +868,11 @@
       <w:r>
         <w:t xml:space="preserve"> but that </w:t>
       </w:r>
-      <w:bookmarkStart w:id="0" w:name="_GoBack"/>
-      <w:bookmarkEnd w:id="0"/>
-      <w:r>
-        <w:t>does not</w:t>
-      </w:r>
+      <w:proofErr w:type="gramStart"/>
+      <w:r>
+        <w:t>doesn’t</w:t>
+      </w:r>
+      <w:proofErr w:type="gramEnd"/>
       <w:r>
         <w:t xml:space="preserve"> really help us.</w:t>
       </w:r>
@@ -880,15 +946,17 @@
         <w:tab/>
         <w:t xml:space="preserve">Shaking the gyroscope </w:t>
       </w:r>
-      <w:r>
-        <w:t>did not</w:t>
-      </w:r>
+      <w:proofErr w:type="gramStart"/>
+      <w:r>
+        <w:t>didn’t</w:t>
+      </w:r>
+      <w:proofErr w:type="gramEnd"/>
       <w:r>
         <w:t xml:space="preserve"> really affect our data at all. The data stayed within a degree of its value.</w:t>
       </w:r>
     </w:p>
     <w:sectPr>
-      <w:headerReference w:type="default" r:id="rId8"/>
+      <w:headerReference w:type="default" r:id="rId10"/>
       <w:pgSz w:w="12240" w:h="15840"/>
       <w:pgMar w:top="1440" w:right="1440" w:bottom="1440" w:left="1440" w:header="720" w:footer="720" w:gutter="0"/>
       <w:cols w:space="720"/>
@@ -2020,4 +2088,16 @@
     </a:ext>
   </a:extLst>
 </a:theme>
+</file>
+
+<file path=customXml/item1.xml><?xml version="1.0" encoding="utf-8"?>
+<b:Sources xmlns:b="http://schemas.openxmlformats.org/officeDocument/2006/bibliography" xmlns="http://schemas.openxmlformats.org/officeDocument/2006/bibliography" SelectedStyle="\CHICAGO.XSL" StyleName="Chicago" Version="16"/>
+</file>
+
+<file path=customXml/itemProps1.xml><?xml version="1.0" encoding="utf-8"?>
+<ds:datastoreItem xmlns:ds="http://schemas.openxmlformats.org/officeDocument/2006/customXml" ds:itemID="{AF90044B-16FE-43D3-9B47-3FCC145379DF}">
+  <ds:schemaRefs>
+    <ds:schemaRef ds:uri="http://schemas.openxmlformats.org/officeDocument/2006/bibliography"/>
+  </ds:schemaRefs>
+</ds:datastoreItem>
 </file>
</xml_diff>

<commit_message>
report finished pending Kris' approval
</commit_message>
<xml_diff>
--- a/report.docx
+++ b/report.docx
@@ -1,6 +1,6 @@
 
 <file path=word/document.xml><?xml version="1.0" encoding="utf-8"?>
-<w:document xmlns:wpc="http://schemas.microsoft.com/office/word/2010/wordprocessingCanvas" xmlns:cx="http://schemas.microsoft.com/office/drawing/2014/chartex" xmlns:cx1="http://schemas.microsoft.com/office/drawing/2015/9/8/chartex" xmlns:mc="http://schemas.openxmlformats.org/markup-compatibility/2006" xmlns:o="urn:schemas-microsoft-com:office:office" xmlns:r="http://schemas.openxmlformats.org/officeDocument/2006/relationships" xmlns:m="http://schemas.openxmlformats.org/officeDocument/2006/math" xmlns:v="urn:schemas-microsoft-com:vml" xmlns:wp14="http://schemas.microsoft.com/office/word/2010/wordprocessingDrawing" xmlns:wp="http://schemas.openxmlformats.org/drawingml/2006/wordprocessingDrawing" xmlns:w10="urn:schemas-microsoft-com:office:word" xmlns:w="http://schemas.openxmlformats.org/wordprocessingml/2006/main" xmlns:w14="http://schemas.microsoft.com/office/word/2010/wordml" xmlns:w15="http://schemas.microsoft.com/office/word/2012/wordml" xmlns:w16se="http://schemas.microsoft.com/office/word/2015/wordml/symex" xmlns:wpg="http://schemas.microsoft.com/office/word/2010/wordprocessingGroup" xmlns:wpi="http://schemas.microsoft.com/office/word/2010/wordprocessingInk" xmlns:wne="http://schemas.microsoft.com/office/word/2006/wordml" xmlns:wps="http://schemas.microsoft.com/office/word/2010/wordprocessingShape" mc:Ignorable="w14 w15 w16se wp14">
+<w:document xmlns:wpc="http://schemas.microsoft.com/office/word/2010/wordprocessingCanvas" xmlns:mc="http://schemas.openxmlformats.org/markup-compatibility/2006" xmlns:o="urn:schemas-microsoft-com:office:office" xmlns:r="http://schemas.openxmlformats.org/officeDocument/2006/relationships" xmlns:m="http://schemas.openxmlformats.org/officeDocument/2006/math" xmlns:v="urn:schemas-microsoft-com:vml" xmlns:wp14="http://schemas.microsoft.com/office/word/2010/wordprocessingDrawing" xmlns:wp="http://schemas.openxmlformats.org/drawingml/2006/wordprocessingDrawing" xmlns:w10="urn:schemas-microsoft-com:office:word" xmlns:w="http://schemas.openxmlformats.org/wordprocessingml/2006/main" xmlns:w14="http://schemas.microsoft.com/office/word/2010/wordml" xmlns:w15="http://schemas.microsoft.com/office/word/2012/wordml" xmlns:wpg="http://schemas.microsoft.com/office/word/2010/wordprocessingGroup" xmlns:wpi="http://schemas.microsoft.com/office/word/2010/wordprocessingInk" xmlns:wne="http://schemas.microsoft.com/office/word/2006/wordml" xmlns:wps="http://schemas.microsoft.com/office/word/2010/wordprocessingShape" mc:Ignorable="w14 w15 wp14">
   <w:body>
     <w:p>
       <w:pPr>
@@ -70,6 +70,7 @@
       <w:r>
         <w:rPr>
           <w:noProof/>
+          <w:lang w:eastAsia="ja-JP"/>
         </w:rPr>
         <w:drawing>
           <wp:anchor distT="0" distB="0" distL="114300" distR="114300" simplePos="0" relativeHeight="251658240" behindDoc="0" locked="0" layoutInCell="1" allowOverlap="1">
@@ -411,6 +412,7 @@
       <w:r>
         <w:rPr>
           <w:noProof/>
+          <w:lang w:eastAsia="ja-JP"/>
         </w:rPr>
         <w:drawing>
           <wp:anchor distT="0" distB="0" distL="114300" distR="114300" simplePos="0" relativeHeight="251659264" behindDoc="0" locked="0" layoutInCell="1" allowOverlap="1">
@@ -486,8 +488,6 @@
       <w:r>
         <w:t>High Level Diagram</w:t>
       </w:r>
-      <w:bookmarkStart w:id="0" w:name="_GoBack"/>
-      <w:bookmarkEnd w:id="0"/>
     </w:p>
     <w:p/>
     <w:p/>
@@ -955,8 +955,199 @@
         <w:t xml:space="preserve"> really affect our data at all. The data stayed within a degree of its value.</w:t>
       </w:r>
     </w:p>
+    <w:p/>
+    <w:p>
+      <w:pPr>
+        <w:pStyle w:val="Heading1"/>
+      </w:pPr>
+      <w:r>
+        <w:rPr>
+          <w:noProof/>
+          <w:lang w:eastAsia="ja-JP"/>
+        </w:rPr>
+        <w:lastRenderedPageBreak/>
+        <w:drawing>
+          <wp:anchor distT="0" distB="0" distL="114300" distR="114300" simplePos="0" relativeHeight="251660288" behindDoc="0" locked="0" layoutInCell="1" allowOverlap="1">
+            <wp:simplePos x="0" y="0"/>
+            <wp:positionH relativeFrom="column">
+              <wp:posOffset>-914400</wp:posOffset>
+            </wp:positionH>
+            <wp:positionV relativeFrom="paragraph">
+              <wp:posOffset>334645</wp:posOffset>
+            </wp:positionV>
+            <wp:extent cx="7814310" cy="2943860"/>
+            <wp:effectExtent l="0" t="0" r="0" b="8890"/>
+            <wp:wrapSquare wrapText="bothSides"/>
+            <wp:docPr id="3" name="Picture 3" descr="C:\cpre488mp4\images\gps_with_debug_message.PNG"/>
+            <wp:cNvGraphicFramePr>
+              <a:graphicFrameLocks xmlns:a="http://schemas.openxmlformats.org/drawingml/2006/main" noChangeAspect="1"/>
+            </wp:cNvGraphicFramePr>
+            <a:graphic xmlns:a="http://schemas.openxmlformats.org/drawingml/2006/main">
+              <a:graphicData uri="http://schemas.openxmlformats.org/drawingml/2006/picture">
+                <pic:pic xmlns:pic="http://schemas.openxmlformats.org/drawingml/2006/picture">
+                  <pic:nvPicPr>
+                    <pic:cNvPr id="0" name="Picture 1" descr="C:\cpre488mp4\images\gps_with_debug_message.PNG"/>
+                    <pic:cNvPicPr>
+                      <a:picLocks noChangeAspect="1" noChangeArrowheads="1"/>
+                    </pic:cNvPicPr>
+                  </pic:nvPicPr>
+                  <pic:blipFill>
+                    <a:blip r:embed="rId10" cstate="print">
+                      <a:extLst>
+                        <a:ext uri="{28A0092B-C50C-407E-A947-70E740481C1C}">
+                          <a14:useLocalDpi xmlns:a14="http://schemas.microsoft.com/office/drawing/2010/main" val="0"/>
+                        </a:ext>
+                      </a:extLst>
+                    </a:blip>
+                    <a:srcRect/>
+                    <a:stretch>
+                      <a:fillRect/>
+                    </a:stretch>
+                  </pic:blipFill>
+                  <pic:spPr bwMode="auto">
+                    <a:xfrm>
+                      <a:off x="0" y="0"/>
+                      <a:ext cx="7814310" cy="2943860"/>
+                    </a:xfrm>
+                    <a:prstGeom prst="rect">
+                      <a:avLst/>
+                    </a:prstGeom>
+                    <a:noFill/>
+                    <a:ln>
+                      <a:noFill/>
+                    </a:ln>
+                  </pic:spPr>
+                </pic:pic>
+              </a:graphicData>
+            </a:graphic>
+            <wp14:sizeRelH relativeFrom="margin">
+              <wp14:pctWidth>0</wp14:pctWidth>
+            </wp14:sizeRelH>
+            <wp14:sizeRelV relativeFrom="margin">
+              <wp14:pctHeight>0</wp14:pctHeight>
+            </wp14:sizeRelV>
+          </wp:anchor>
+        </w:drawing>
+      </w:r>
+      <w:r>
+        <w:t>Pseudo-GPS</w:t>
+      </w:r>
+      <w:bookmarkStart w:id="0" w:name="_GoBack"/>
+      <w:bookmarkEnd w:id="0"/>
+    </w:p>
+    <w:p>
+      <w:r>
+        <w:tab/>
+      </w:r>
+    </w:p>
+    <w:p/>
+    <w:p>
+      <w:pPr>
+        <w:pStyle w:val="Heading1"/>
+      </w:pPr>
+      <w:r>
+        <w:t>PID Controller</w:t>
+      </w:r>
+    </w:p>
+    <w:p>
+      <w:r>
+        <w:tab/>
+        <w:t xml:space="preserve">Not </w:t>
+      </w:r>
+      <w:proofErr w:type="gramStart"/>
+      <w:r>
+        <w:t>sure</w:t>
+      </w:r>
+      <w:proofErr w:type="gramEnd"/>
+      <w:r>
+        <w:t xml:space="preserve"> how this</w:t>
+      </w:r>
+      <w:r>
+        <w:t xml:space="preserve"> write-up</w:t>
+      </w:r>
+      <w:r>
+        <w:t xml:space="preserve"> step </w:t>
+      </w:r>
+      <w:r>
+        <w:t>is different from the next one.</w:t>
+      </w:r>
+    </w:p>
+    <w:p>
+      <w:r>
+        <w:tab/>
+        <w:t>When we started testing, we followed Dr. Jones’ example from class. We started by setting I and D to zero and only messing with P. Once we got a P value that caused the quad to respond in a way that seemed quick enough, we added a D term to get rid of the oscillation. Lastly, we added a small I term to help account for friction and other static forces in the system.</w:t>
+      </w:r>
+    </w:p>
+    <w:p>
+      <w:pPr>
+        <w:pStyle w:val="Heading1"/>
+      </w:pPr>
+      <w:r>
+        <w:t>Flight Test</w:t>
+      </w:r>
+    </w:p>
+    <w:p>
+      <w:r>
+        <w:tab/>
+        <w:t xml:space="preserve">Not </w:t>
+      </w:r>
+      <w:proofErr w:type="gramStart"/>
+      <w:r>
+        <w:t>sure</w:t>
+      </w:r>
+      <w:proofErr w:type="gramEnd"/>
+      <w:r>
+        <w:t xml:space="preserve"> how this </w:t>
+      </w:r>
+      <w:r>
+        <w:t xml:space="preserve">write-up </w:t>
+      </w:r>
+      <w:r>
+        <w:t>step is d</w:t>
+      </w:r>
+      <w:r>
+        <w:t>ifferent from the previous one.</w:t>
+      </w:r>
+    </w:p>
+    <w:p>
+      <w:r>
+        <w:tab/>
+        <w:t xml:space="preserve">We tested to see if our constants for P, </w:t>
+      </w:r>
+      <w:proofErr w:type="gramStart"/>
+      <w:r>
+        <w:t>I, and D</w:t>
+      </w:r>
+      <w:proofErr w:type="gramEnd"/>
+      <w:r>
+        <w:t xml:space="preserve"> </w:t>
+      </w:r>
+      <w:r>
+        <w:t>mak</w:t>
+      </w:r>
+      <w:r>
+        <w:t>e the quad respond</w:t>
+      </w:r>
+      <w:r>
+        <w:t xml:space="preserve"> in an acceptable fashion. </w:t>
+      </w:r>
+    </w:p>
+    <w:p>
+      <w:r>
+        <w:tab/>
+        <w:t xml:space="preserve">We did not try flying the quad </w:t>
+      </w:r>
+      <w:proofErr w:type="gramStart"/>
+      <w:r>
+        <w:t>off of</w:t>
+      </w:r>
+      <w:proofErr w:type="gramEnd"/>
+      <w:r>
+        <w:t xml:space="preserve"> the ground, but when we started the quad at an offset it did orient itself to 0 degrees yaw.</w:t>
+      </w:r>
+    </w:p>
     <w:sectPr>
-      <w:headerReference w:type="default" r:id="rId10"/>
+      <w:headerReference w:type="default" r:id="rId11"/>
       <w:pgSz w:w="12240" w:h="15840"/>
       <w:pgMar w:top="1440" w:right="1440" w:bottom="1440" w:left="1440" w:header="720" w:footer="720" w:gutter="0"/>
       <w:cols w:space="720"/>
@@ -967,7 +1158,7 @@
 </file>
 
 <file path=word/endnotes.xml><?xml version="1.0" encoding="utf-8"?>
-<w:endnotes xmlns:wpc="http://schemas.microsoft.com/office/word/2010/wordprocessingCanvas" xmlns:cx="http://schemas.microsoft.com/office/drawing/2014/chartex" xmlns:cx1="http://schemas.microsoft.com/office/drawing/2015/9/8/chartex" xmlns:mc="http://schemas.openxmlformats.org/markup-compatibility/2006" xmlns:o="urn:schemas-microsoft-com:office:office" xmlns:r="http://schemas.openxmlformats.org/officeDocument/2006/relationships" xmlns:m="http://schemas.openxmlformats.org/officeDocument/2006/math" xmlns:v="urn:schemas-microsoft-com:vml" xmlns:wp14="http://schemas.microsoft.com/office/word/2010/wordprocessingDrawing" xmlns:wp="http://schemas.openxmlformats.org/drawingml/2006/wordprocessingDrawing" xmlns:w10="urn:schemas-microsoft-com:office:word" xmlns:w="http://schemas.openxmlformats.org/wordprocessingml/2006/main" xmlns:w14="http://schemas.microsoft.com/office/word/2010/wordml" xmlns:w15="http://schemas.microsoft.com/office/word/2012/wordml" xmlns:w16se="http://schemas.microsoft.com/office/word/2015/wordml/symex" xmlns:wpg="http://schemas.microsoft.com/office/word/2010/wordprocessingGroup" xmlns:wpi="http://schemas.microsoft.com/office/word/2010/wordprocessingInk" xmlns:wne="http://schemas.microsoft.com/office/word/2006/wordml" xmlns:wps="http://schemas.microsoft.com/office/word/2010/wordprocessingShape" mc:Ignorable="w14 w15 w16se wp14">
+<w:endnotes xmlns:wpc="http://schemas.microsoft.com/office/word/2010/wordprocessingCanvas" xmlns:mc="http://schemas.openxmlformats.org/markup-compatibility/2006" xmlns:o="urn:schemas-microsoft-com:office:office" xmlns:r="http://schemas.openxmlformats.org/officeDocument/2006/relationships" xmlns:m="http://schemas.openxmlformats.org/officeDocument/2006/math" xmlns:v="urn:schemas-microsoft-com:vml" xmlns:wp14="http://schemas.microsoft.com/office/word/2010/wordprocessingDrawing" xmlns:wp="http://schemas.openxmlformats.org/drawingml/2006/wordprocessingDrawing" xmlns:w10="urn:schemas-microsoft-com:office:word" xmlns:w="http://schemas.openxmlformats.org/wordprocessingml/2006/main" xmlns:w14="http://schemas.microsoft.com/office/word/2010/wordml" xmlns:w15="http://schemas.microsoft.com/office/word/2012/wordml" xmlns:wpg="http://schemas.microsoft.com/office/word/2010/wordprocessingGroup" xmlns:wpi="http://schemas.microsoft.com/office/word/2010/wordprocessingInk" xmlns:wne="http://schemas.microsoft.com/office/word/2006/wordml" xmlns:wps="http://schemas.microsoft.com/office/word/2010/wordprocessingShape" mc:Ignorable="w14 w15 wp14">
   <w:endnote w:type="separator" w:id="-1">
     <w:p>
       <w:pPr>
@@ -992,7 +1183,7 @@
 </file>
 
 <file path=word/footnotes.xml><?xml version="1.0" encoding="utf-8"?>
-<w:footnotes xmlns:wpc="http://schemas.microsoft.com/office/word/2010/wordprocessingCanvas" xmlns:cx="http://schemas.microsoft.com/office/drawing/2014/chartex" xmlns:cx1="http://schemas.microsoft.com/office/drawing/2015/9/8/chartex" xmlns:mc="http://schemas.openxmlformats.org/markup-compatibility/2006" xmlns:o="urn:schemas-microsoft-com:office:office" xmlns:r="http://schemas.openxmlformats.org/officeDocument/2006/relationships" xmlns:m="http://schemas.openxmlformats.org/officeDocument/2006/math" xmlns:v="urn:schemas-microsoft-com:vml" xmlns:wp14="http://schemas.microsoft.com/office/word/2010/wordprocessingDrawing" xmlns:wp="http://schemas.openxmlformats.org/drawingml/2006/wordprocessingDrawing" xmlns:w10="urn:schemas-microsoft-com:office:word" xmlns:w="http://schemas.openxmlformats.org/wordprocessingml/2006/main" xmlns:w14="http://schemas.microsoft.com/office/word/2010/wordml" xmlns:w15="http://schemas.microsoft.com/office/word/2012/wordml" xmlns:w16se="http://schemas.microsoft.com/office/word/2015/wordml/symex" xmlns:wpg="http://schemas.microsoft.com/office/word/2010/wordprocessingGroup" xmlns:wpi="http://schemas.microsoft.com/office/word/2010/wordprocessingInk" xmlns:wne="http://schemas.microsoft.com/office/word/2006/wordml" xmlns:wps="http://schemas.microsoft.com/office/word/2010/wordprocessingShape" mc:Ignorable="w14 w15 w16se wp14">
+<w:footnotes xmlns:wpc="http://schemas.microsoft.com/office/word/2010/wordprocessingCanvas" xmlns:mc="http://schemas.openxmlformats.org/markup-compatibility/2006" xmlns:o="urn:schemas-microsoft-com:office:office" xmlns:r="http://schemas.openxmlformats.org/officeDocument/2006/relationships" xmlns:m="http://schemas.openxmlformats.org/officeDocument/2006/math" xmlns:v="urn:schemas-microsoft-com:vml" xmlns:wp14="http://schemas.microsoft.com/office/word/2010/wordprocessingDrawing" xmlns:wp="http://schemas.openxmlformats.org/drawingml/2006/wordprocessingDrawing" xmlns:w10="urn:schemas-microsoft-com:office:word" xmlns:w="http://schemas.openxmlformats.org/wordprocessingml/2006/main" xmlns:w14="http://schemas.microsoft.com/office/word/2010/wordml" xmlns:w15="http://schemas.microsoft.com/office/word/2012/wordml" xmlns:wpg="http://schemas.microsoft.com/office/word/2010/wordprocessingGroup" xmlns:wpi="http://schemas.microsoft.com/office/word/2010/wordprocessingInk" xmlns:wne="http://schemas.microsoft.com/office/word/2006/wordml" xmlns:wps="http://schemas.microsoft.com/office/word/2010/wordprocessingShape" mc:Ignorable="w14 w15 wp14">
   <w:footnote w:type="separator" w:id="-1">
     <w:p>
       <w:pPr>
@@ -1017,7 +1208,7 @@
 </file>
 
 <file path=word/header1.xml><?xml version="1.0" encoding="utf-8"?>
-<w:hdr xmlns:wpc="http://schemas.microsoft.com/office/word/2010/wordprocessingCanvas" xmlns:cx="http://schemas.microsoft.com/office/drawing/2014/chartex" xmlns:cx1="http://schemas.microsoft.com/office/drawing/2015/9/8/chartex" xmlns:mc="http://schemas.openxmlformats.org/markup-compatibility/2006" xmlns:o="urn:schemas-microsoft-com:office:office" xmlns:r="http://schemas.openxmlformats.org/officeDocument/2006/relationships" xmlns:m="http://schemas.openxmlformats.org/officeDocument/2006/math" xmlns:v="urn:schemas-microsoft-com:vml" xmlns:wp14="http://schemas.microsoft.com/office/word/2010/wordprocessingDrawing" xmlns:wp="http://schemas.openxmlformats.org/drawingml/2006/wordprocessingDrawing" xmlns:w10="urn:schemas-microsoft-com:office:word" xmlns:w="http://schemas.openxmlformats.org/wordprocessingml/2006/main" xmlns:w14="http://schemas.microsoft.com/office/word/2010/wordml" xmlns:w15="http://schemas.microsoft.com/office/word/2012/wordml" xmlns:w16se="http://schemas.microsoft.com/office/word/2015/wordml/symex" xmlns:wpg="http://schemas.microsoft.com/office/word/2010/wordprocessingGroup" xmlns:wpi="http://schemas.microsoft.com/office/word/2010/wordprocessingInk" xmlns:wne="http://schemas.microsoft.com/office/word/2006/wordml" xmlns:wps="http://schemas.microsoft.com/office/word/2010/wordprocessingShape" mc:Ignorable="w14 w15 w16se wp14">
+<w:hdr xmlns:wpc="http://schemas.microsoft.com/office/word/2010/wordprocessingCanvas" xmlns:mc="http://schemas.openxmlformats.org/markup-compatibility/2006" xmlns:o="urn:schemas-microsoft-com:office:office" xmlns:r="http://schemas.openxmlformats.org/officeDocument/2006/relationships" xmlns:m="http://schemas.openxmlformats.org/officeDocument/2006/math" xmlns:v="urn:schemas-microsoft-com:vml" xmlns:wp14="http://schemas.microsoft.com/office/word/2010/wordprocessingDrawing" xmlns:wp="http://schemas.openxmlformats.org/drawingml/2006/wordprocessingDrawing" xmlns:w10="urn:schemas-microsoft-com:office:word" xmlns:w="http://schemas.openxmlformats.org/wordprocessingml/2006/main" xmlns:w14="http://schemas.microsoft.com/office/word/2010/wordml" xmlns:w15="http://schemas.microsoft.com/office/word/2012/wordml" xmlns:wpg="http://schemas.microsoft.com/office/word/2010/wordprocessingGroup" xmlns:wpi="http://schemas.microsoft.com/office/word/2010/wordprocessingInk" xmlns:wne="http://schemas.microsoft.com/office/word/2006/wordml" xmlns:wps="http://schemas.microsoft.com/office/word/2010/wordprocessingShape" mc:Ignorable="w14 w15 wp14">
   <w:p>
     <w:pPr>
       <w:pStyle w:val="Header"/>
@@ -1041,13 +1232,8 @@
       <w:pStyle w:val="Header"/>
       <w:jc w:val="right"/>
     </w:pPr>
-    <w:proofErr w:type="spellStart"/>
     <w:r>
-      <w:t>Khoi</w:t>
-    </w:r>
-    <w:proofErr w:type="spellEnd"/>
-    <w:r>
-      <w:t xml:space="preserve"> Cao</w:t>
+      <w:t>Khoi Cao</w:t>
     </w:r>
   </w:p>
   <w:p>
@@ -1077,7 +1263,7 @@
 </file>
 
 <file path=word/numbering.xml><?xml version="1.0" encoding="utf-8"?>
-<w:numbering xmlns:wpc="http://schemas.microsoft.com/office/word/2010/wordprocessingCanvas" xmlns:cx="http://schemas.microsoft.com/office/drawing/2014/chartex" xmlns:cx1="http://schemas.microsoft.com/office/drawing/2015/9/8/chartex" xmlns:mc="http://schemas.openxmlformats.org/markup-compatibility/2006" xmlns:o="urn:schemas-microsoft-com:office:office" xmlns:r="http://schemas.openxmlformats.org/officeDocument/2006/relationships" xmlns:m="http://schemas.openxmlformats.org/officeDocument/2006/math" xmlns:v="urn:schemas-microsoft-com:vml" xmlns:wp14="http://schemas.microsoft.com/office/word/2010/wordprocessingDrawing" xmlns:wp="http://schemas.openxmlformats.org/drawingml/2006/wordprocessingDrawing" xmlns:w10="urn:schemas-microsoft-com:office:word" xmlns:w="http://schemas.openxmlformats.org/wordprocessingml/2006/main" xmlns:w14="http://schemas.microsoft.com/office/word/2010/wordml" xmlns:w15="http://schemas.microsoft.com/office/word/2012/wordml" xmlns:w16se="http://schemas.microsoft.com/office/word/2015/wordml/symex" xmlns:wpg="http://schemas.microsoft.com/office/word/2010/wordprocessingGroup" xmlns:wpi="http://schemas.microsoft.com/office/word/2010/wordprocessingInk" xmlns:wne="http://schemas.microsoft.com/office/word/2006/wordml" xmlns:wps="http://schemas.microsoft.com/office/word/2010/wordprocessingShape" mc:Ignorable="w14 w15 w16se wp14">
+<w:numbering xmlns:wpc="http://schemas.microsoft.com/office/word/2010/wordprocessingCanvas" xmlns:mc="http://schemas.openxmlformats.org/markup-compatibility/2006" xmlns:o="urn:schemas-microsoft-com:office:office" xmlns:r="http://schemas.openxmlformats.org/officeDocument/2006/relationships" xmlns:m="http://schemas.openxmlformats.org/officeDocument/2006/math" xmlns:v="urn:schemas-microsoft-com:vml" xmlns:wp14="http://schemas.microsoft.com/office/word/2010/wordprocessingDrawing" xmlns:wp="http://schemas.openxmlformats.org/drawingml/2006/wordprocessingDrawing" xmlns:w10="urn:schemas-microsoft-com:office:word" xmlns:w="http://schemas.openxmlformats.org/wordprocessingml/2006/main" xmlns:w14="http://schemas.microsoft.com/office/word/2010/wordml" xmlns:w15="http://schemas.microsoft.com/office/word/2012/wordml" xmlns:wpg="http://schemas.microsoft.com/office/word/2010/wordprocessingGroup" xmlns:wpi="http://schemas.microsoft.com/office/word/2010/wordprocessingInk" xmlns:wne="http://schemas.microsoft.com/office/word/2006/wordml" xmlns:wps="http://schemas.microsoft.com/office/word/2010/wordprocessingShape" mc:Ignorable="w14 w15 wp14">
   <w:abstractNum w:abstractNumId="0" w15:restartNumberingAfterBreak="0">
     <w:nsid w:val="31361B99"/>
     <w:multiLevelType w:val="hybridMultilevel"/>
@@ -1198,7 +1384,7 @@
 </file>
 
 <file path=word/styles.xml><?xml version="1.0" encoding="utf-8"?>
-<w:styles xmlns:mc="http://schemas.openxmlformats.org/markup-compatibility/2006" xmlns:r="http://schemas.openxmlformats.org/officeDocument/2006/relationships" xmlns:w="http://schemas.openxmlformats.org/wordprocessingml/2006/main" xmlns:w14="http://schemas.microsoft.com/office/word/2010/wordml" xmlns:w15="http://schemas.microsoft.com/office/word/2012/wordml" xmlns:w16se="http://schemas.microsoft.com/office/word/2015/wordml/symex" mc:Ignorable="w14 w15 w16se">
+<w:styles xmlns:mc="http://schemas.openxmlformats.org/markup-compatibility/2006" xmlns:r="http://schemas.openxmlformats.org/officeDocument/2006/relationships" xmlns:w="http://schemas.openxmlformats.org/wordprocessingml/2006/main" xmlns:w14="http://schemas.microsoft.com/office/word/2010/wordml" xmlns:w15="http://schemas.microsoft.com/office/word/2012/wordml" mc:Ignorable="w14 w15">
   <w:docDefaults>
     <w:rPrDefault>
       <w:rPr>
@@ -2095,7 +2281,7 @@
 </file>
 
 <file path=customXml/itemProps1.xml><?xml version="1.0" encoding="utf-8"?>
-<ds:datastoreItem xmlns:ds="http://schemas.openxmlformats.org/officeDocument/2006/customXml" ds:itemID="{AF90044B-16FE-43D3-9B47-3FCC145379DF}">
+<ds:datastoreItem xmlns:ds="http://schemas.openxmlformats.org/officeDocument/2006/customXml" ds:itemID="{E0985120-7214-4E1C-95C4-80DCF4D1DA50}">
   <ds:schemaRefs>
     <ds:schemaRef ds:uri="http://schemas.openxmlformats.org/officeDocument/2006/bibliography"/>
   </ds:schemaRefs>

</xml_diff>